<commit_message>
Versión preliminar plan de gestión de configuración
</commit_message>
<xml_diff>
--- a/Gestión de la configuración/Planificación 1.docx
+++ b/Gestión de la configuración/Planificación 1.docx
@@ -526,7 +526,11 @@
               </mc:Choice>
               <mc:Fallback>
                 <w:pict>
-                  <v:shape w14:anchorId="7AF0B0E9" id="Cuadro de texto 15" o:spid="_x0000_s1027" type="#_x0000_t202" alt="contact info" style="position:absolute;left:0;text-align:left;margin-left:0;margin-top:0;width:540pt;height:139.8pt;z-index:251675648;visibility:visible;mso-wrap-style:square;mso-width-percent:1282;mso-height-percent:200;mso-wrap-distance-left:9pt;mso-wrap-distance-top:0;mso-wrap-distance-right:9pt;mso-wrap-distance-bottom:0;mso-position-horizontal:center;mso-position-horizontal-relative:page;mso-position-vertical:bottom;mso-position-vertical-relative:margin;mso-width-percent:1282;mso-height-percent:200;mso-width-relative:margin;mso-height-relative:margin;v-text-anchor:bottom" o:gfxdata="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" o:allowoverlap="f" filled="f" stroked="f" strokeweight=".5pt">
+                  <v:shapetype w14:anchorId="7AF0B0E9" id="_x0000_t202" coordsize="21600,21600" o:spt="202" path="m,l,21600r21600,l21600,xe">
+                    <v:stroke joinstyle="miter"/>
+                    <v:path gradientshapeok="t" o:connecttype="rect"/>
+                  </v:shapetype>
+                  <v:shape id="Cuadro de texto 15" o:spid="_x0000_s1027" type="#_x0000_t202" alt="contact info" style="position:absolute;left:0;text-align:left;margin-left:0;margin-top:0;width:540pt;height:139.8pt;z-index:251675648;visibility:visible;mso-wrap-style:square;mso-width-percent:1282;mso-height-percent:200;mso-wrap-distance-left:9pt;mso-wrap-distance-top:0;mso-wrap-distance-right:9pt;mso-wrap-distance-bottom:0;mso-position-horizontal:center;mso-position-horizontal-relative:page;mso-position-vertical:bottom;mso-position-vertical-relative:margin;mso-width-percent:1282;mso-height-percent:200;mso-width-relative:margin;mso-height-relative:margin;v-text-anchor:bottom" o:gfxdata="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" o:allowoverlap="f" filled="f" stroked="f" strokeweight=".5pt">
                     <v:textbox inset="0,0,0,0">
                       <w:txbxContent>
                         <w:p>
@@ -811,12 +815,12 @@
             </w:rPr>
             <w:fldChar w:fldCharType="separate"/>
           </w:r>
-          <w:hyperlink w:anchor="_Toc437361123" w:history="1">
+          <w:hyperlink w:anchor="_Toc437361815" w:history="1">
             <w:r>
               <w:rPr>
                 <w:rStyle w:val="Hipervnculo"/>
               </w:rPr>
-              <w:t>Apartado 1</w:t>
+              <w:t>Identificación de las herramientas de trabajo a usar para microplanificación</w:t>
             </w:r>
             <w:r>
               <w:rPr>
@@ -834,7 +838,7 @@
               <w:rPr>
                 <w:webHidden/>
               </w:rPr>
-              <w:instrText xml:space="preserve"> PAGEREF _Toc437361123 \h </w:instrText>
+              <w:instrText xml:space="preserve"> PAGEREF _Toc437361815 \h </w:instrText>
             </w:r>
             <w:r>
               <w:rPr>
@@ -873,12 +877,12 @@
               <w:lang w:eastAsia="es-ES"/>
             </w:rPr>
           </w:pPr>
-          <w:hyperlink w:anchor="_Toc437361124" w:history="1">
+          <w:hyperlink w:anchor="_Toc437361816" w:history="1">
             <w:r>
               <w:rPr>
                 <w:rStyle w:val="Hipervnculo"/>
               </w:rPr>
-              <w:t>Apartado 2</w:t>
+              <w:t>Identificación de las herramientas de trabajo a usar para edición de documentos</w:t>
             </w:r>
             <w:r>
               <w:rPr>
@@ -896,7 +900,7 @@
               <w:rPr>
                 <w:webHidden/>
               </w:rPr>
-              <w:instrText xml:space="preserve"> PAGEREF _Toc437361124 \h </w:instrText>
+              <w:instrText xml:space="preserve"> PAGEREF _Toc437361816 \h </w:instrText>
             </w:r>
             <w:r>
               <w:rPr>
@@ -935,12 +939,12 @@
               <w:lang w:eastAsia="es-ES"/>
             </w:rPr>
           </w:pPr>
-          <w:hyperlink w:anchor="_Toc437361125" w:history="1">
+          <w:hyperlink w:anchor="_Toc437361817" w:history="1">
             <w:r>
               <w:rPr>
                 <w:rStyle w:val="Hipervnculo"/>
               </w:rPr>
-              <w:t>Apartado 3</w:t>
+              <w:t>Identificación de las herramientas de trabajo a usar como repositorio</w:t>
             </w:r>
             <w:r>
               <w:rPr>
@@ -958,7 +962,7 @@
               <w:rPr>
                 <w:webHidden/>
               </w:rPr>
-              <w:instrText xml:space="preserve"> PAGEREF _Toc437361125 \h </w:instrText>
+              <w:instrText xml:space="preserve"> PAGEREF _Toc437361817 \h </w:instrText>
             </w:r>
             <w:r>
               <w:rPr>
@@ -987,130 +991,6 @@
         </w:p>
         <w:p>
           <w:pPr>
-            <w:pStyle w:val="TDC1"/>
-            <w:rPr>
-              <w:rFonts w:eastAsiaTheme="minorEastAsia"/>
-              <w:color w:val="auto"/>
-              <w:kern w:val="0"/>
-              <w:sz w:val="22"/>
-              <w:szCs w:val="22"/>
-              <w:lang w:eastAsia="es-ES"/>
-            </w:rPr>
-          </w:pPr>
-          <w:hyperlink w:anchor="_Toc437361126" w:history="1">
-            <w:r>
-              <w:rPr>
-                <w:rStyle w:val="Hipervnculo"/>
-              </w:rPr>
-              <w:t>Apartado 4</w:t>
-            </w:r>
-            <w:r>
-              <w:rPr>
-                <w:webHidden/>
-              </w:rPr>
-              <w:tab/>
-            </w:r>
-            <w:r>
-              <w:rPr>
-                <w:webHidden/>
-              </w:rPr>
-              <w:fldChar w:fldCharType="begin"/>
-            </w:r>
-            <w:r>
-              <w:rPr>
-                <w:webHidden/>
-              </w:rPr>
-              <w:instrText xml:space="preserve"> PAGEREF _Toc437361126 \h </w:instrText>
-            </w:r>
-            <w:r>
-              <w:rPr>
-                <w:webHidden/>
-              </w:rPr>
-            </w:r>
-            <w:r>
-              <w:rPr>
-                <w:webHidden/>
-              </w:rPr>
-              <w:fldChar w:fldCharType="separate"/>
-            </w:r>
-            <w:r>
-              <w:rPr>
-                <w:webHidden/>
-              </w:rPr>
-              <w:t>4</w:t>
-            </w:r>
-            <w:r>
-              <w:rPr>
-                <w:webHidden/>
-              </w:rPr>
-              <w:fldChar w:fldCharType="end"/>
-            </w:r>
-          </w:hyperlink>
-        </w:p>
-        <w:p>
-          <w:pPr>
-            <w:pStyle w:val="TDC1"/>
-            <w:rPr>
-              <w:rFonts w:eastAsiaTheme="minorEastAsia"/>
-              <w:color w:val="auto"/>
-              <w:kern w:val="0"/>
-              <w:sz w:val="22"/>
-              <w:szCs w:val="22"/>
-              <w:lang w:eastAsia="es-ES"/>
-            </w:rPr>
-          </w:pPr>
-          <w:hyperlink w:anchor="_Toc437361127" w:history="1">
-            <w:r>
-              <w:rPr>
-                <w:rStyle w:val="Hipervnculo"/>
-              </w:rPr>
-              <w:t>Apartado 5</w:t>
-            </w:r>
-            <w:r>
-              <w:rPr>
-                <w:webHidden/>
-              </w:rPr>
-              <w:tab/>
-            </w:r>
-            <w:r>
-              <w:rPr>
-                <w:webHidden/>
-              </w:rPr>
-              <w:fldChar w:fldCharType="begin"/>
-            </w:r>
-            <w:r>
-              <w:rPr>
-                <w:webHidden/>
-              </w:rPr>
-              <w:instrText xml:space="preserve"> PAGEREF _Toc437361127 \h </w:instrText>
-            </w:r>
-            <w:r>
-              <w:rPr>
-                <w:webHidden/>
-              </w:rPr>
-            </w:r>
-            <w:r>
-              <w:rPr>
-                <w:webHidden/>
-              </w:rPr>
-              <w:fldChar w:fldCharType="separate"/>
-            </w:r>
-            <w:r>
-              <w:rPr>
-                <w:webHidden/>
-              </w:rPr>
-              <w:t>5</w:t>
-            </w:r>
-            <w:r>
-              <w:rPr>
-                <w:webHidden/>
-              </w:rPr>
-              <w:fldChar w:fldCharType="end"/>
-            </w:r>
-          </w:hyperlink>
-        </w:p>
-        <w:p>
-          <w:pPr>
             <w:rPr>
               <w:b/>
               <w:bCs/>
@@ -1136,11 +1016,11 @@
         </w:sectPr>
       </w:pPr>
     </w:p>
+    <w:bookmarkStart w:id="0" w:name="_Toc437361815"/>
     <w:p>
       <w:pPr>
         <w:pStyle w:val="Ttulo1"/>
       </w:pPr>
-      <w:bookmarkStart w:id="0" w:name="_Toc437361123"/>
       <w:r>
         <w:rPr>
           <w:lang w:eastAsia="es-ES"/>
@@ -1248,10 +1128,10 @@
           </mc:Fallback>
         </mc:AlternateContent>
       </w:r>
-      <w:bookmarkEnd w:id="0"/>
       <w:r>
         <w:t>Identificación de las herramientas de trabajo a usar para microplanificación</w:t>
       </w:r>
+      <w:bookmarkEnd w:id="0"/>
     </w:p>
     <w:p>
       <w:pPr>
@@ -1260,6 +1140,8 @@
       <w:r>
         <w:t>Pivotal tracker</w:t>
       </w:r>
+      <w:bookmarkStart w:id="1" w:name="_GoBack"/>
+      <w:bookmarkEnd w:id="1"/>
     </w:p>
     <w:p>
       <w:pPr>
@@ -1280,11 +1162,11 @@
       </w:r>
     </w:p>
     <w:p/>
+    <w:bookmarkStart w:id="2" w:name="_Toc437361816"/>
     <w:p>
       <w:pPr>
         <w:pStyle w:val="Ttulo1"/>
       </w:pPr>
-      <w:bookmarkStart w:id="1" w:name="_Toc437361124"/>
       <w:r>
         <w:rPr>
           <w:lang w:eastAsia="es-ES"/>
@@ -1393,13 +1275,110 @@
         </mc:AlternateContent>
       </w:r>
       <w:r>
-        <w:t xml:space="preserve">Identificación de las herramientas de trabajo a usar para </w:t>
+        <w:t>Identificación de las herramientas de trabajo a usar para edición de documentos</w:t>
+      </w:r>
+      <w:bookmarkEnd w:id="2"/>
+    </w:p>
+    <w:p>
+      <w:pPr>
+        <w:pStyle w:val="Ttulo2"/>
+      </w:pPr>
+      <w:r>
+        <w:t>Microsoft Office (Word y Excel):</w:t>
+      </w:r>
+    </w:p>
+    <w:p>
+      <w:r>
+        <w:tab/>
+        <w:t xml:space="preserve">Utilizaremos el paquete de aplicaciones ofimáticas Microsoft Office, y en concreto Word y Excel, para la creación y modificación de los documentos de texto con estilo asociado. Por tanto, la herramienta principal será Microsoft Word, con lo que el formato de archivo que utilizaremos será </w:t>
       </w:r>
       <w:r>
-        <w:t>edición de documentos</w:t>
+        <w:rPr>
+          <w:i/>
+        </w:rPr>
+        <w:t>.docx</w:t>
+      </w:r>
+      <w:r>
+        <w:t xml:space="preserve">. El uso de Microsoft Excel se limitará a la edición de tablas (en formato </w:t>
+      </w:r>
+      <w:r>
+        <w:rPr>
+          <w:i/>
+        </w:rPr>
+        <w:t>.xlsx</w:t>
+      </w:r>
+      <w:r>
+        <w:t xml:space="preserve">) que luego se trasladarán al archivo de Word correspondiente. </w:t>
       </w:r>
     </w:p>
-    <w:bookmarkEnd w:id="1"/>
+    <w:p>
+      <w:pPr>
+        <w:pStyle w:val="Ttulo2"/>
+      </w:pPr>
+      <w:r>
+        <w:t>Google Docs:</w:t>
+      </w:r>
+    </w:p>
+    <w:p>
+      <w:r>
+        <w:tab/>
+        <w:t xml:space="preserve">En caso de necesitar trabajar de forma colaborativa (simultánea) en algún tipo de documento de texto o tabla, se utilizará Google Docs. Nótese que en ningún momento Google Docs sustituirá a nuestro repositorio de desarrollo, pues cuando acabe la sesión de trabajo simultánea el archivo será exportado a formato </w:t>
+      </w:r>
+      <w:r>
+        <w:rPr>
+          <w:i/>
+        </w:rPr>
+        <w:t>.docx</w:t>
+      </w:r>
+      <w:r>
+        <w:t xml:space="preserve"> y añadido o modificado en el repositorio.</w:t>
+      </w:r>
+    </w:p>
+    <w:p>
+      <w:pPr>
+        <w:pStyle w:val="Ttulo2"/>
+      </w:pPr>
+      <w:r>
+        <w:t>GanttProject:</w:t>
+      </w:r>
+    </w:p>
+    <w:p>
+      <w:r>
+        <w:tab/>
+        <w:t xml:space="preserve">Utilizaremos el programa GanttProject para crear y modificar los diagramas de Gantt asociados a nuestra planificación de tareas. Esto se guardarán normalmente con extensión </w:t>
+      </w:r>
+      <w:r>
+        <w:rPr>
+          <w:i/>
+        </w:rPr>
+        <w:t>.gan</w:t>
+      </w:r>
+      <w:r>
+        <w:t xml:space="preserve"> y serán exportados a imagen (</w:t>
+      </w:r>
+      <w:r>
+        <w:rPr>
+          <w:i/>
+        </w:rPr>
+        <w:t>.jpg</w:t>
+      </w:r>
+      <w:r>
+        <w:t>) o pdf (</w:t>
+      </w:r>
+      <w:r>
+        <w:rPr>
+          <w:i/>
+        </w:rPr>
+        <w:t>.pdf</w:t>
+      </w:r>
+      <w:r>
+        <w:t xml:space="preserve">) </w:t>
+      </w:r>
+      <w:r>
+        <w:t>para facilitar su visualización individualmente y su inclusión en otros documentos, normalmente de texto.</w:t>
+      </w:r>
+    </w:p>
+    <w:bookmarkStart w:id="3" w:name="_Toc437361817"/>
     <w:p>
       <w:pPr>
         <w:pStyle w:val="Ttulo1"/>
@@ -1412,7 +1391,7 @@
         <mc:AlternateContent>
           <mc:Choice Requires="wps">
             <w:drawing>
-              <wp:anchor distT="0" distB="2743200" distL="182880" distR="182880" simplePos="0" relativeHeight="251679744" behindDoc="0" locked="0" layoutInCell="1" allowOverlap="1" wp14:anchorId="061485E4" wp14:editId="5C61288F">
+              <wp:anchor distT="0" distB="2743200" distL="182880" distR="182880" simplePos="0" relativeHeight="251679744" behindDoc="0" locked="0" layoutInCell="1" allowOverlap="1" wp14:anchorId="00914BD7" wp14:editId="61171AFF">
                 <wp:simplePos x="0" y="0"/>
                 <mc:AlternateContent>
                   <mc:Choice Requires="wp14">
@@ -1512,25 +1491,43 @@
         </mc:AlternateContent>
       </w:r>
       <w:r>
-        <w:t>Identificación de las herr</w:t>
+        <w:t>Identificación de las herramientas de trabajo a usar como repositorio</w:t>
       </w:r>
+      <w:bookmarkEnd w:id="3"/>
+    </w:p>
+    <w:p>
+      <w:pPr>
+        <w:pStyle w:val="Ttulo2"/>
+      </w:pPr>
       <w:r>
-        <w:t>amientas de trabajo a usar como repositorio</w:t>
+        <w:t>Github</w:t>
       </w:r>
     </w:p>
     <w:p>
-      <w:pPr>
-        <w:pStyle w:val="Listaconnmeros2"/>
-        <w:numPr>
-          <w:ilvl w:val="0"/>
-          <w:numId w:val="0"/>
-        </w:numPr>
-      </w:pPr>
-      <w:bookmarkStart w:id="2" w:name="_GoBack"/>
-      <w:bookmarkEnd w:id="2"/>
+      <w:r>
+        <w:tab/>
+        <w:t>Nuestro repositorio principal estará alojado en Github (</w:t>
+      </w:r>
+      <w:hyperlink r:id="rId11" w:history="1">
+        <w:r>
+          <w:rPr>
+            <w:rStyle w:val="Hipervnculo"/>
+          </w:rPr>
+          <w:t>https://github.com/</w:t>
+        </w:r>
+      </w:hyperlink>
+      <w:r>
+        <w:t xml:space="preserve">). Esta es una plataforma de desarrollo colaborativo para alojar proyectos utilizando el sistema de control de versiones git. Este repositorio nos permite llevar por tanto un seguimiento de las versiones de nuestros artefactos de desarrollo, completo con el responsable y el momento de los cambios y la posibilidad de volver a versiones anteriores. Si bien está más orientado a los archivos de código, este tipo de características lo hacen superior a alternativas como Google Drive. </w:t>
+      </w:r>
+    </w:p>
+    <w:p>
+      <w:r>
+        <w:tab/>
+        <w:t>Por tanto, usaremos Github para gestionar todos nuestros artefactos de desarrollo, es decir, como repositorio en el que mantener sincronizados todos estos artefactos.</w:t>
+      </w:r>
     </w:p>
     <w:sectPr>
-      <w:headerReference w:type="default" r:id="rId11"/>
+      <w:headerReference w:type="default" r:id="rId12"/>
       <w:pgSz w:w="12240" w:h="15840" w:code="1"/>
       <w:pgMar w:top="1080" w:right="720" w:bottom="2160" w:left="3096" w:header="1080" w:footer="720" w:gutter="0"/>
       <w:pgNumType w:start="1"/>
@@ -1738,7 +1735,7 @@
             <w:fldChar w:fldCharType="separate"/>
           </w:r>
           <w:r>
-            <w:t>02</w:t>
+            <w:t>01</w:t>
           </w:r>
           <w:r>
             <w:fldChar w:fldCharType="end"/>
@@ -4570,6 +4567,7 @@
     <w:rsid w:val="00814C77"/>
     <w:rsid w:val="008B1341"/>
     <w:rsid w:val="00BB565E"/>
+    <w:rsid w:val="00F21CE8"/>
   </w:rsids>
   <m:mathPr>
     <m:mathFont m:val="Cambria Math"/>
@@ -5499,7 +5497,7 @@
 </file>
 
 <file path=customXml/itemProps3.xml><?xml version="1.0" encoding="utf-8"?>
-<ds:datastoreItem xmlns:ds="http://schemas.openxmlformats.org/officeDocument/2006/customXml" ds:itemID="{0BDDEC86-4D7E-4FA7-A1A3-29D4FD6C51AD}">
+<ds:datastoreItem xmlns:ds="http://schemas.openxmlformats.org/officeDocument/2006/customXml" ds:itemID="{EB75DD00-55DF-4CF4-B230-FFC789B55588}">
   <ds:schemaRefs>
     <ds:schemaRef ds:uri="http://schemas.openxmlformats.org/officeDocument/2006/bibliography"/>
   </ds:schemaRefs>

</xml_diff>

<commit_message>
Pequeñas modificaciones en el doc Gestión de configuración.
Añadida herramienta PDF Creator, y herramienta GitHub Desktop.
</commit_message>
<xml_diff>
--- a/Gestión de la configuración/Planificación 1.docx
+++ b/Gestión de la configuración/Planificación 1.docx
@@ -526,11 +526,7 @@
               </mc:Choice>
               <mc:Fallback>
                 <w:pict>
-                  <v:shapetype w14:anchorId="7AF0B0E9" id="_x0000_t202" coordsize="21600,21600" o:spt="202" path="m,l,21600r21600,l21600,xe">
-                    <v:stroke joinstyle="miter"/>
-                    <v:path gradientshapeok="t" o:connecttype="rect"/>
-                  </v:shapetype>
-                  <v:shape id="Cuadro de texto 15" o:spid="_x0000_s1027" type="#_x0000_t202" alt="contact info" style="position:absolute;left:0;text-align:left;margin-left:0;margin-top:0;width:540pt;height:139.8pt;z-index:251675648;visibility:visible;mso-wrap-style:square;mso-width-percent:1282;mso-height-percent:200;mso-wrap-distance-left:9pt;mso-wrap-distance-top:0;mso-wrap-distance-right:9pt;mso-wrap-distance-bottom:0;mso-position-horizontal:center;mso-position-horizontal-relative:page;mso-position-vertical:bottom;mso-position-vertical-relative:margin;mso-width-percent:1282;mso-height-percent:200;mso-width-relative:margin;mso-height-relative:margin;v-text-anchor:bottom" o:gfxdata="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" o:allowoverlap="f" filled="f" stroked="f" strokeweight=".5pt">
+                  <v:shape w14:anchorId="7AF0B0E9" id="Cuadro de texto 15" o:spid="_x0000_s1027" type="#_x0000_t202" alt="contact info" style="position:absolute;left:0;text-align:left;margin-left:0;margin-top:0;width:540pt;height:139.8pt;z-index:251675648;visibility:visible;mso-wrap-style:square;mso-width-percent:1282;mso-height-percent:200;mso-wrap-distance-left:9pt;mso-wrap-distance-top:0;mso-wrap-distance-right:9pt;mso-wrap-distance-bottom:0;mso-position-horizontal:center;mso-position-horizontal-relative:page;mso-position-vertical:bottom;mso-position-vertical-relative:margin;mso-width-percent:1282;mso-height-percent:200;mso-width-relative:margin;mso-height-relative:margin;v-text-anchor:bottom" o:gfxdata="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" o:allowoverlap="f" filled="f" stroked="f" strokeweight=".5pt">
                     <v:textbox inset="0,0,0,0">
                       <w:txbxContent>
                         <w:p>
@@ -1016,11 +1012,11 @@
         </w:sectPr>
       </w:pPr>
     </w:p>
-    <w:bookmarkStart w:id="0" w:name="_Toc437361815"/>
     <w:p>
       <w:pPr>
         <w:pStyle w:val="Ttulo1"/>
       </w:pPr>
+      <w:bookmarkStart w:id="0" w:name="_Toc437361815"/>
       <w:r>
         <w:rPr>
           <w:lang w:eastAsia="es-ES"/>
@@ -1140,16 +1136,33 @@
       <w:r>
         <w:t>Pivotal tracker</w:t>
       </w:r>
-      <w:bookmarkStart w:id="1" w:name="_GoBack"/>
-      <w:bookmarkEnd w:id="1"/>
     </w:p>
     <w:p>
       <w:pPr>
         <w:pStyle w:val="Standard"/>
         <w:ind w:firstLine="720"/>
       </w:pPr>
+      <w:proofErr w:type="spellStart"/>
       <w:r>
-        <w:t>Pivotal Tracker es un producto para la gestión de proyectos ágiles y en los que es necesaria una coordinación de equipo. Permite descomponer según los requisitos del proyecto, por prioridades… El equipo trabaja en distintos hilos y los va completando, además de permitir que los clientes vayan aceptando opciones y retroalimentando el proceso. La herramienta incluye el intercambio de archivos, la gestión de tareas, el seguimiento de estas, la velocidad y planificación de iteraciones, la liberación de marcadores y la creación de gráficos.</w:t>
+        <w:t>Pivotal</w:t>
+      </w:r>
+      <w:proofErr w:type="spellEnd"/>
+      <w:r>
+        <w:t xml:space="preserve"> </w:t>
+      </w:r>
+      <w:proofErr w:type="spellStart"/>
+      <w:r>
+        <w:t>Tracker</w:t>
+      </w:r>
+      <w:proofErr w:type="spellEnd"/>
+      <w:r>
+        <w:t xml:space="preserve"> es un producto para la gestión de proyectos ágiles y en los que es necesaria una coordinación de equipo. Permite descomponer según los requisitos del proyecto, por prioridades</w:t>
+      </w:r>
+      <w:r>
+        <w:t>, etcétera.</w:t>
+      </w:r>
+      <w:r>
+        <w:t xml:space="preserve"> El equipo trabaja en distintos hilos y los va completando, además de permitir que los clientes vayan aceptando opciones y retroalimentando el proceso. La herramienta incluye el intercambio de archivos, la gestión de tareas, el seguimiento de estas, la velocidad y planificación de iteraciones, la liberación de marcadores y la creación de gráficos.</w:t>
       </w:r>
     </w:p>
     <w:p>
@@ -1162,11 +1175,11 @@
       </w:r>
     </w:p>
     <w:p/>
-    <w:bookmarkStart w:id="2" w:name="_Toc437361816"/>
     <w:p>
       <w:pPr>
         <w:pStyle w:val="Ttulo1"/>
       </w:pPr>
+      <w:bookmarkStart w:id="1" w:name="_Toc437361816"/>
       <w:r>
         <w:rPr>
           <w:lang w:eastAsia="es-ES"/>
@@ -1277,7 +1290,7 @@
       <w:r>
         <w:t>Identificación de las herramientas de trabajo a usar para edición de documentos</w:t>
       </w:r>
-      <w:bookmarkEnd w:id="2"/>
+      <w:bookmarkEnd w:id="1"/>
     </w:p>
     <w:p>
       <w:pPr>
@@ -1378,11 +1391,28 @@
         <w:t>para facilitar su visualización individualmente y su inclusión en otros documentos, normalmente de texto.</w:t>
       </w:r>
     </w:p>
-    <w:bookmarkStart w:id="3" w:name="_Toc437361817"/>
+    <w:p/>
     <w:p>
       <w:pPr>
+        <w:pStyle w:val="Ttulo2"/>
+      </w:pPr>
+      <w:r>
+        <w:t>PDF Creator:</w:t>
+      </w:r>
+    </w:p>
+    <w:p>
+      <w:r>
+        <w:tab/>
+        <w:t>Esta herramienta simple y útil cumple nos facilita la conversión de archivos de edición de texto a .pdf que facilita la lectura del mismo.</w:t>
+      </w:r>
+      <w:bookmarkStart w:id="2" w:name="_GoBack"/>
+      <w:bookmarkEnd w:id="2"/>
+    </w:p>
+    <w:p>
+      <w:pPr>
         <w:pStyle w:val="Ttulo1"/>
       </w:pPr>
+      <w:bookmarkStart w:id="3" w:name="_Toc437361817"/>
       <w:r>
         <w:rPr>
           <w:lang w:eastAsia="es-ES"/>
@@ -1474,7 +1504,7 @@
           </mc:Choice>
           <mc:Fallback>
             <w:pict>
-              <v:shape w14:anchorId="061485E4" id="_x0000_s1030" type="#_x0000_t202" alt="Sidebar" style="position:absolute;left:0;text-align:left;margin-left:0;margin-top:0;width:98.25pt;height:181.45pt;z-index:251679744;visibility:visible;mso-wrap-style:square;mso-width-percent:250;mso-height-percent:950;mso-left-percent:59;mso-wrap-distance-left:14.4pt;mso-wrap-distance-top:0;mso-wrap-distance-right:14.4pt;mso-wrap-distance-bottom:3in;mso-position-horizontal-relative:page;mso-position-vertical:top;mso-position-vertical-relative:margin;mso-width-percent:250;mso-height-percent:950;mso-left-percent:59;mso-width-relative:margin;mso-height-relative:margin;v-text-anchor:top" o:gfxdata="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" filled="f" stroked="f" strokeweight=".5pt">
+              <v:shape w14:anchorId="00914BD7" id="_x0000_s1030" type="#_x0000_t202" alt="Sidebar" style="position:absolute;left:0;text-align:left;margin-left:0;margin-top:0;width:98.25pt;height:181.45pt;z-index:251679744;visibility:visible;mso-wrap-style:square;mso-width-percent:250;mso-height-percent:950;mso-left-percent:59;mso-wrap-distance-left:14.4pt;mso-wrap-distance-top:0;mso-wrap-distance-right:14.4pt;mso-wrap-distance-bottom:3in;mso-position-horizontal-relative:page;mso-position-vertical:top;mso-position-vertical-relative:margin;mso-width-percent:250;mso-height-percent:950;mso-left-percent:59;mso-width-relative:margin;mso-height-relative:margin;v-text-anchor:top" o:gfxdata="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" filled="f" stroked="f" strokeweight=".5pt">
                 <v:textbox inset="3.6pt,0,3.6pt,0">
                   <w:txbxContent>
                     <w:p>
@@ -1506,7 +1536,13 @@
     <w:p>
       <w:r>
         <w:tab/>
-        <w:t>Nuestro repositorio principal estará alojado en Github (</w:t>
+        <w:t xml:space="preserve">Nuestro repositorio </w:t>
+      </w:r>
+      <w:r>
+        <w:t>principal estará alojado en GitH</w:t>
+      </w:r>
+      <w:r>
+        <w:t>ub (</w:t>
       </w:r>
       <w:hyperlink r:id="rId11" w:history="1">
         <w:r>
@@ -1523,7 +1559,19 @@
     <w:p>
       <w:r>
         <w:tab/>
-        <w:t>Por tanto, usaremos Github para gestionar todos nuestros artefactos de desarrollo, es decir, como repositorio en el que mantener sincronizados todos estos artefactos.</w:t>
+        <w:t>Por tanto, usaremos Git</w:t>
+      </w:r>
+      <w:r>
+        <w:t>H</w:t>
+      </w:r>
+      <w:r>
+        <w:t>ub para gestionar todos nuestros artefactos de desarrollo, es decir, como repositorio en el que mantener sincronizados todos estos artefactos.</w:t>
+      </w:r>
+    </w:p>
+    <w:p>
+      <w:r>
+        <w:tab/>
+        <w:t>Además usamos una herramienta muy útil de esta plataforma, GitHub Desktop. Esta herramienta de escritorio nos permite trabajar de una forma mucho más cómoda, pudiendo alojar los archivos del proyecto en nuestro propio disco local y subiéndolos a nuestro repositorio en GitHub cuando queramos.</w:t>
       </w:r>
     </w:p>
     <w:sectPr>
@@ -1735,7 +1783,7 @@
             <w:fldChar w:fldCharType="separate"/>
           </w:r>
           <w:r>
-            <w:t>01</w:t>
+            <w:t>03</w:t>
           </w:r>
           <w:r>
             <w:fldChar w:fldCharType="end"/>
@@ -4489,7 +4537,7 @@
   </w:font>
   <w:font w:name="MS PGothic">
     <w:altName w:val="ＭＳ Ｐゴシック"/>
-    <w:panose1 w:val="020B0500000000000000"/>
+    <w:panose1 w:val="00000000000000000000"/>
     <w:charset w:val="80"/>
     <w:family w:val="roman"/>
     <w:notTrueType/>
@@ -4562,6 +4610,7 @@
   </w:compat>
   <w:rsids>
     <w:rsidRoot w:val="00BB565E"/>
+    <w:rsid w:val="00043D63"/>
     <w:rsid w:val="00087DF2"/>
     <w:rsid w:val="001528D1"/>
     <w:rsid w:val="00814C77"/>
@@ -5497,7 +5546,7 @@
 </file>
 
 <file path=customXml/itemProps3.xml><?xml version="1.0" encoding="utf-8"?>
-<ds:datastoreItem xmlns:ds="http://schemas.openxmlformats.org/officeDocument/2006/customXml" ds:itemID="{EB75DD00-55DF-4CF4-B230-FFC789B55588}">
+<ds:datastoreItem xmlns:ds="http://schemas.openxmlformats.org/officeDocument/2006/customXml" ds:itemID="{50711F0F-4C08-45FA-8C8C-9FD56C166C00}">
   <ds:schemaRefs>
     <ds:schemaRef ds:uri="http://schemas.openxmlformats.org/officeDocument/2006/bibliography"/>
   </ds:schemaRefs>

</xml_diff>